<commit_message>
Update statement of contribution.docx
</commit_message>
<xml_diff>
--- a/statement of contribution.docx
+++ b/statement of contribution.docx
@@ -20,17 +20,7 @@
           <w:sz w:val="32"/>
           <w:szCs w:val="32"/>
         </w:rPr>
-        <w:t>S</w:t>
-      </w:r>
-      <w:r>
-        <w:rPr>
-          <w:rFonts w:asciiTheme="majorBidi" w:hAnsiTheme="majorBidi" w:cstheme="majorBidi"/>
-          <w:b/>
-          <w:bCs/>
-          <w:sz w:val="32"/>
-          <w:szCs w:val="32"/>
-        </w:rPr>
-        <w:t>tatement of contribution</w:t>
+        <w:t>Statement of contribution</w:t>
       </w:r>
     </w:p>
     <w:p>
@@ -471,7 +461,7 @@
                 <w:noProof/>
               </w:rPr>
               <w:drawing>
-                <wp:inline distT="0" distB="0" distL="0" distR="0" wp14:anchorId="3415D02D" wp14:editId="19972F22">
+                <wp:inline distT="0" distB="0" distL="0" distR="0" wp14:anchorId="3415D02D" wp14:editId="58EC4644">
                   <wp:extent cx="1798320" cy="632107"/>
                   <wp:effectExtent l="0" t="0" r="0" b="0"/>
                   <wp:docPr id="1152618821" name="Picture 9"/>
@@ -644,7 +634,7 @@
                 <w:noProof/>
               </w:rPr>
               <w:drawing>
-                <wp:inline distT="0" distB="0" distL="0" distR="0" wp14:anchorId="462AEC68" wp14:editId="4033AD96">
+                <wp:inline distT="0" distB="0" distL="0" distR="0" wp14:anchorId="462AEC68" wp14:editId="66F82690">
                   <wp:extent cx="845820" cy="586617"/>
                   <wp:effectExtent l="0" t="0" r="0" b="4445"/>
                   <wp:docPr id="105155242" name="Picture 7"/>
@@ -765,19 +755,7 @@
               <w:rPr>
                 <w:rFonts w:asciiTheme="majorBidi" w:hAnsiTheme="majorBidi" w:cstheme="majorBidi"/>
               </w:rPr>
-              <w:t>Explained and analyzed the results</w:t>
-            </w:r>
-            <w:r>
-              <w:rPr>
-                <w:rFonts w:asciiTheme="majorBidi" w:hAnsiTheme="majorBidi" w:cstheme="majorBidi"/>
-              </w:rPr>
-              <w:t xml:space="preserve"> for phase </w:t>
-            </w:r>
-            <w:r>
-              <w:rPr>
-                <w:rFonts w:asciiTheme="majorBidi" w:hAnsiTheme="majorBidi" w:cstheme="majorBidi"/>
-              </w:rPr>
-              <w:t>2.</w:t>
+              <w:t>Explained and analyzed the results for phase 2.</w:t>
             </w:r>
           </w:p>
           <w:p>
@@ -820,6 +798,7 @@
             <w:r>
               <w:rPr>
                 <w:rFonts w:asciiTheme="majorBidi" w:hAnsiTheme="majorBidi" w:cstheme="majorBidi"/>
+                <w:noProof/>
               </w:rPr>
               <w:drawing>
                 <wp:inline distT="0" distB="0" distL="0" distR="0" wp14:anchorId="14D82047" wp14:editId="40235E5E">
@@ -1071,6 +1050,7 @@
       <w:r>
         <w:rPr>
           <w:rFonts w:asciiTheme="majorBidi" w:hAnsiTheme="majorBidi" w:cstheme="majorBidi"/>
+          <w:noProof/>
         </w:rPr>
         <w:drawing>
           <wp:inline distT="0" distB="0" distL="0" distR="0" wp14:anchorId="6F3AF8B5" wp14:editId="4C212231">
@@ -1327,11 +1307,26 @@
           <w:color w:val="FF0000"/>
         </w:rPr>
         <w:lastRenderedPageBreak/>
-        <w:t>Code implementation</w:t>
-      </w:r>
-      <w:r>
-        <w:rPr>
-          <w:rFonts w:asciiTheme="majorBidi" w:hAnsiTheme="majorBidi" w:cstheme="majorBidi"/>
+        <w:t xml:space="preserve">Code implementation </w:t>
+      </w:r>
+      <w:r>
+        <w:rPr>
+          <w:rFonts w:asciiTheme="majorBidi" w:hAnsiTheme="majorBidi" w:cstheme="majorBidi"/>
+          <w:color w:val="FF0000"/>
+        </w:rPr>
+        <w:t>m</w:t>
+      </w:r>
+      <w:r>
+        <w:rPr>
+          <w:rFonts w:asciiTheme="majorBidi" w:hAnsiTheme="majorBidi" w:cstheme="majorBidi"/>
+          <w:color w:val="FF0000"/>
+        </w:rPr>
+        <w:t>erged my work with Asma:</w:t>
+      </w:r>
+      <w:r>
+        <w:rPr>
+          <w:rFonts w:asciiTheme="majorBidi" w:hAnsiTheme="majorBidi" w:cstheme="majorBidi"/>
+          <w:noProof/>
           <w:color w:val="FF0000"/>
         </w:rPr>
         <w:t xml:space="preserve"> </w:t>
@@ -1339,35 +1334,7 @@
       <w:r>
         <w:rPr>
           <w:rFonts w:asciiTheme="majorBidi" w:hAnsiTheme="majorBidi" w:cstheme="majorBidi"/>
-          <w:color w:val="FF0000"/>
-        </w:rPr>
-        <w:t>m</w:t>
-      </w:r>
-      <w:r>
-        <w:rPr>
-          <w:rFonts w:asciiTheme="majorBidi" w:hAnsiTheme="majorBidi" w:cstheme="majorBidi"/>
-          <w:color w:val="FF0000"/>
-        </w:rPr>
-        <w:t>erged my work with Asma</w:t>
-      </w:r>
-      <w:r>
-        <w:rPr>
-          <w:rFonts w:asciiTheme="majorBidi" w:hAnsiTheme="majorBidi" w:cstheme="majorBidi"/>
-          <w:color w:val="FF0000"/>
-        </w:rPr>
-        <w:t>:</w:t>
-      </w:r>
-      <w:r>
-        <w:rPr>
-          <w:rFonts w:asciiTheme="majorBidi" w:hAnsiTheme="majorBidi" w:cstheme="majorBidi"/>
           <w:noProof/>
-          <w:color w:val="FF0000"/>
-        </w:rPr>
-        <w:t xml:space="preserve"> </w:t>
-      </w:r>
-      <w:r>
-        <w:rPr>
-          <w:rFonts w:asciiTheme="majorBidi" w:hAnsiTheme="majorBidi" w:cstheme="majorBidi"/>
         </w:rPr>
         <w:drawing>
           <wp:inline distT="0" distB="0" distL="0" distR="0" wp14:anchorId="3F614A65" wp14:editId="5F3D0763">
@@ -1586,6 +1553,7 @@
       <w:r>
         <w:rPr>
           <w:rFonts w:asciiTheme="majorBidi" w:hAnsiTheme="majorBidi" w:cstheme="majorBidi"/>
+          <w:noProof/>
         </w:rPr>
         <w:drawing>
           <wp:inline distT="0" distB="0" distL="0" distR="0" wp14:anchorId="5E893042" wp14:editId="36C2F17D">
@@ -1715,6 +1683,7 @@
       <w:r>
         <w:rPr>
           <w:rFonts w:asciiTheme="majorBidi" w:hAnsiTheme="majorBidi" w:cstheme="majorBidi"/>
+          <w:noProof/>
           <w:color w:val="FF0000"/>
         </w:rPr>
         <w:drawing>
@@ -1777,6 +1746,9 @@
         </w:rPr>
       </w:pPr>
       <w:r>
+        <w:rPr>
+          <w:noProof/>
+        </w:rPr>
         <w:drawing>
           <wp:inline distT="0" distB="0" distL="0" distR="0" wp14:anchorId="5EA70B72" wp14:editId="1A437144">
             <wp:extent cx="2689860" cy="424400"/>
@@ -1913,6 +1885,7 @@
       <w:r>
         <w:rPr>
           <w:rFonts w:asciiTheme="majorBidi" w:hAnsiTheme="majorBidi" w:cstheme="majorBidi"/>
+          <w:noProof/>
         </w:rPr>
         <w:drawing>
           <wp:inline distT="0" distB="0" distL="0" distR="0" wp14:anchorId="28490BE5" wp14:editId="615D6919">
@@ -1955,6 +1928,8 @@
       <w:pPr>
         <w:rPr>
           <w:rFonts w:asciiTheme="majorBidi" w:hAnsiTheme="majorBidi" w:cstheme="majorBidi"/>
+          <w:sz w:val="28"/>
+          <w:szCs w:val="28"/>
         </w:rPr>
       </w:pPr>
       <w:r>
@@ -1962,16 +1937,10 @@
           <w:rFonts w:asciiTheme="majorBidi" w:hAnsiTheme="majorBidi" w:cstheme="majorBidi"/>
           <w:b/>
           <w:bCs/>
-        </w:rPr>
-        <w:t>Mariam</w:t>
-      </w:r>
-      <w:r>
-        <w:rPr>
-          <w:rFonts w:asciiTheme="majorBidi" w:hAnsiTheme="majorBidi" w:cstheme="majorBidi"/>
-          <w:b/>
-          <w:bCs/>
-        </w:rPr>
-        <w:t xml:space="preserve"> contribution:</w:t>
+          <w:sz w:val="28"/>
+          <w:szCs w:val="28"/>
+        </w:rPr>
+        <w:t>Mariam contribution:</w:t>
       </w:r>
     </w:p>
     <w:p>
@@ -2020,6 +1989,7 @@
       <w:r>
         <w:rPr>
           <w:rFonts w:asciiTheme="majorBidi" w:hAnsiTheme="majorBidi" w:cstheme="majorBidi"/>
+          <w:noProof/>
           <w:color w:val="FF0000"/>
         </w:rPr>
         <w:drawing>
@@ -2067,6 +2037,7 @@
       <w:r>
         <w:rPr>
           <w:rFonts w:asciiTheme="majorBidi" w:hAnsiTheme="majorBidi" w:cstheme="majorBidi"/>
+          <w:noProof/>
           <w:color w:val="FF0000"/>
         </w:rPr>
         <w:drawing>
@@ -2142,7 +2113,6 @@
           <w:rFonts w:asciiTheme="majorBidi" w:hAnsiTheme="majorBidi" w:cstheme="majorBidi"/>
           <w:color w:val="FF0000"/>
         </w:rPr>
-        <w:lastRenderedPageBreak/>
         <w:t>Explained and analyzed the results for phase 1</w:t>
       </w:r>
       <w:r>
@@ -2170,6 +2140,7 @@
       <w:r>
         <w:rPr>
           <w:rFonts w:asciiTheme="majorBidi" w:hAnsiTheme="majorBidi" w:cstheme="majorBidi"/>
+          <w:noProof/>
           <w:color w:val="FF0000"/>
         </w:rPr>
         <w:drawing>
@@ -2219,6 +2190,7 @@
       <w:r>
         <w:rPr>
           <w:rFonts w:asciiTheme="majorBidi" w:hAnsiTheme="majorBidi" w:cstheme="majorBidi"/>
+          <w:noProof/>
           <w:color w:val="FF0000"/>
         </w:rPr>
         <w:drawing>
@@ -2309,6 +2281,7 @@
       <w:r>
         <w:rPr>
           <w:rFonts w:asciiTheme="majorBidi" w:hAnsiTheme="majorBidi" w:cstheme="majorBidi"/>
+          <w:noProof/>
         </w:rPr>
         <w:drawing>
           <wp:inline distT="0" distB="0" distL="0" distR="0" wp14:anchorId="2DF1B77C" wp14:editId="2D031971">
@@ -2351,8 +2324,93 @@
       <w:pPr>
         <w:rPr>
           <w:rFonts w:asciiTheme="majorBidi" w:hAnsiTheme="majorBidi" w:cstheme="majorBidi"/>
+          <w:color w:val="FF0000"/>
+        </w:rPr>
+      </w:pPr>
+      <w:r>
+        <w:rPr>
+          <w:rFonts w:asciiTheme="majorBidi" w:hAnsiTheme="majorBidi" w:cstheme="majorBidi"/>
+          <w:color w:val="FF0000"/>
+        </w:rPr>
+        <w:t>Reo</w:t>
+      </w:r>
+      <w:r>
+        <w:rPr>
+          <w:rFonts w:asciiTheme="majorBidi" w:hAnsiTheme="majorBidi" w:cstheme="majorBidi"/>
+          <w:color w:val="FF0000"/>
+        </w:rPr>
+        <w:t xml:space="preserve">rganized the file structure in </w:t>
+      </w:r>
+      <w:r>
+        <w:rPr>
+          <w:rFonts w:asciiTheme="majorBidi" w:hAnsiTheme="majorBidi" w:cstheme="majorBidi"/>
+          <w:color w:val="FF0000"/>
+        </w:rPr>
+        <w:t>GitHub</w:t>
+      </w:r>
+      <w:r>
+        <w:rPr>
+          <w:rFonts w:asciiTheme="majorBidi" w:hAnsiTheme="majorBidi" w:cstheme="majorBidi"/>
+          <w:color w:val="FF0000"/>
+        </w:rPr>
+        <w:t>:</w:t>
+      </w:r>
+    </w:p>
+    <w:p>
+      <w:pPr>
+        <w:rPr>
+          <w:rFonts w:asciiTheme="majorBidi" w:hAnsiTheme="majorBidi" w:cstheme="majorBidi"/>
+        </w:rPr>
+      </w:pPr>
+      <w:r>
+        <w:rPr>
+          <w:rFonts w:asciiTheme="majorBidi" w:hAnsiTheme="majorBidi" w:cstheme="majorBidi"/>
+        </w:rPr>
+        <w:drawing>
+          <wp:inline distT="0" distB="0" distL="0" distR="0" wp14:anchorId="30022030" wp14:editId="5C9994DF">
+            <wp:extent cx="3154680" cy="507728"/>
+            <wp:effectExtent l="0" t="0" r="0" b="6985"/>
+            <wp:docPr id="447997799" name="Picture 1" descr="A close up of a text&#10;&#10;AI-generated content may be incorrect."/>
+            <wp:cNvGraphicFramePr>
+              <a:graphicFrameLocks xmlns:a="http://schemas.openxmlformats.org/drawingml/2006/main" noChangeAspect="1"/>
+            </wp:cNvGraphicFramePr>
+            <a:graphic xmlns:a="http://schemas.openxmlformats.org/drawingml/2006/main">
+              <a:graphicData uri="http://schemas.openxmlformats.org/drawingml/2006/picture">
+                <pic:pic xmlns:pic="http://schemas.openxmlformats.org/drawingml/2006/picture">
+                  <pic:nvPicPr>
+                    <pic:cNvPr id="447997799" name="Picture 1" descr="A close up of a text&#10;&#10;AI-generated content may be incorrect."/>
+                    <pic:cNvPicPr/>
+                  </pic:nvPicPr>
+                  <pic:blipFill>
+                    <a:blip r:embed="rId24"/>
+                    <a:stretch>
+                      <a:fillRect/>
+                    </a:stretch>
+                  </pic:blipFill>
+                  <pic:spPr>
+                    <a:xfrm>
+                      <a:off x="0" y="0"/>
+                      <a:ext cx="3203850" cy="515642"/>
+                    </a:xfrm>
+                    <a:prstGeom prst="rect">
+                      <a:avLst/>
+                    </a:prstGeom>
+                  </pic:spPr>
+                </pic:pic>
+              </a:graphicData>
+            </a:graphic>
+          </wp:inline>
+        </w:drawing>
+      </w:r>
+    </w:p>
+    <w:p>
+      <w:pPr>
+        <w:rPr>
+          <w:rFonts w:asciiTheme="majorBidi" w:hAnsiTheme="majorBidi" w:cstheme="majorBidi"/>
           <w:b/>
           <w:bCs/>
+          <w:sz w:val="28"/>
+          <w:szCs w:val="28"/>
         </w:rPr>
       </w:pPr>
       <w:r>
@@ -2360,16 +2418,10 @@
           <w:rFonts w:asciiTheme="majorBidi" w:hAnsiTheme="majorBidi" w:cstheme="majorBidi"/>
           <w:b/>
           <w:bCs/>
-        </w:rPr>
-        <w:t>Hawra</w:t>
-      </w:r>
-      <w:r>
-        <w:rPr>
-          <w:rFonts w:asciiTheme="majorBidi" w:hAnsiTheme="majorBidi" w:cstheme="majorBidi"/>
-          <w:b/>
-          <w:bCs/>
-        </w:rPr>
-        <w:t xml:space="preserve"> contribution:</w:t>
+          <w:sz w:val="28"/>
+          <w:szCs w:val="28"/>
+        </w:rPr>
+        <w:t>Hawra contribution:</w:t>
       </w:r>
     </w:p>
     <w:p>
@@ -2396,6 +2448,7 @@
       <w:r>
         <w:rPr>
           <w:rFonts w:asciiTheme="majorBidi" w:hAnsiTheme="majorBidi" w:cstheme="majorBidi"/>
+          <w:noProof/>
         </w:rPr>
         <w:drawing>
           <wp:inline distT="0" distB="0" distL="0" distR="0" wp14:anchorId="3DF163B6" wp14:editId="25E54460">
@@ -2413,7 +2466,7 @@
                     <pic:cNvPicPr/>
                   </pic:nvPicPr>
                   <pic:blipFill>
-                    <a:blip r:embed="rId24"/>
+                    <a:blip r:embed="rId25"/>
                     <a:stretch>
                       <a:fillRect/>
                     </a:stretch>
@@ -2458,7 +2511,9 @@
       <w:r>
         <w:rPr>
           <w:rFonts w:asciiTheme="majorBidi" w:hAnsiTheme="majorBidi" w:cstheme="majorBidi"/>
-        </w:rPr>
+          <w:noProof/>
+        </w:rPr>
+        <w:lastRenderedPageBreak/>
         <w:drawing>
           <wp:inline distT="0" distB="0" distL="0" distR="0" wp14:anchorId="26AF69D2" wp14:editId="43736C83">
             <wp:extent cx="3619500" cy="1879355"/>
@@ -2475,7 +2530,7 @@
                     <pic:cNvPicPr/>
                   </pic:nvPicPr>
                   <pic:blipFill>
-                    <a:blip r:embed="rId25"/>
+                    <a:blip r:embed="rId26"/>
                     <a:stretch>
                       <a:fillRect/>
                     </a:stretch>
@@ -2508,7 +2563,6 @@
           <w:rFonts w:asciiTheme="majorBidi" w:hAnsiTheme="majorBidi" w:cstheme="majorBidi"/>
           <w:color w:val="FF0000"/>
         </w:rPr>
-        <w:lastRenderedPageBreak/>
         <w:t xml:space="preserve">Added phase </w:t>
       </w:r>
       <w:proofErr w:type="gramStart"/>
@@ -2544,6 +2598,7 @@
       <w:r>
         <w:rPr>
           <w:rFonts w:asciiTheme="majorBidi" w:hAnsiTheme="majorBidi" w:cstheme="majorBidi"/>
+          <w:noProof/>
         </w:rPr>
         <w:drawing>
           <wp:inline distT="0" distB="0" distL="0" distR="0" wp14:anchorId="2813BBDA" wp14:editId="1631AE4C">
@@ -2561,7 +2616,7 @@
                     <pic:cNvPicPr/>
                   </pic:nvPicPr>
                   <pic:blipFill>
-                    <a:blip r:embed="rId26"/>
+                    <a:blip r:embed="rId27"/>
                     <a:stretch>
                       <a:fillRect/>
                     </a:stretch>
@@ -2607,6 +2662,7 @@
       <w:r>
         <w:rPr>
           <w:rFonts w:asciiTheme="majorBidi" w:hAnsiTheme="majorBidi" w:cstheme="majorBidi"/>
+          <w:noProof/>
           <w:color w:val="FF0000"/>
         </w:rPr>
         <w:drawing>
@@ -2625,7 +2681,7 @@
                     <pic:cNvPicPr/>
                   </pic:nvPicPr>
                   <pic:blipFill>
-                    <a:blip r:embed="rId27"/>
+                    <a:blip r:embed="rId28"/>
                     <a:stretch>
                       <a:fillRect/>
                     </a:stretch>
@@ -4144,6 +4200,7 @@
   <w:style w:type="character" w:default="1" w:styleId="DefaultParagraphFont">
     <w:name w:val="Default Paragraph Font"/>
     <w:uiPriority w:val="1"/>
+    <w:semiHidden/>
     <w:unhideWhenUsed/>
   </w:style>
   <w:style w:type="table" w:default="1" w:styleId="TableNormal">

</xml_diff>